<commit_message>
profile, fcmt, help and support(list, new), otp request reset password and some changes
</commit_message>
<xml_diff>
--- a/Info_Media_Service_Docs.docx
+++ b/Info_Media_Service_Docs.docx
@@ -1512,6 +1512,312 @@
       </w:pPr>
       <w:r>
         <w:lastRenderedPageBreak/>
+        <w:t>state</w:t>
+      </w:r>
+      <w:r>
+        <w:t xml:space="preserve">  Output</w:t>
+      </w:r>
+    </w:p>
+    <w:p>
+      <w:pPr>
+        <w:rPr>
+          <w:i/>
+          <w:iCs/>
+        </w:rPr>
+      </w:pPr>
+      <w:r>
+        <w:rPr>
+          <w:i/>
+          <w:iCs/>
+        </w:rPr>
+        <w:t>if Success...</w:t>
+      </w:r>
+    </w:p>
+    <w:p>
+      <w:r>
+        <w:t xml:space="preserve"> {</w:t>
+      </w:r>
+    </w:p>
+    <w:p>
+      <w:r>
+        <w:t xml:space="preserve">    "st": 1,</w:t>
+      </w:r>
+    </w:p>
+    <w:p>
+      <w:r>
+        <w:t xml:space="preserve">    "msg": "success",</w:t>
+      </w:r>
+    </w:p>
+    <w:p>
+      <w:r>
+        <w:t xml:space="preserve">    "data": [</w:t>
+      </w:r>
+    </w:p>
+    <w:p>
+      <w:r>
+        <w:t xml:space="preserve">        {</w:t>
+      </w:r>
+    </w:p>
+    <w:p>
+      <w:r>
+        <w:t xml:space="preserve">            "id": "79",</w:t>
+      </w:r>
+    </w:p>
+    <w:p>
+      <w:r>
+        <w:t xml:space="preserve">            "name": "bangalore"</w:t>
+      </w:r>
+    </w:p>
+    <w:p>
+      <w:r>
+        <w:t xml:space="preserve">        },</w:t>
+      </w:r>
+    </w:p>
+    <w:p>
+      <w:r>
+        <w:t xml:space="preserve">        {</w:t>
+      </w:r>
+    </w:p>
+    <w:p>
+      <w:r>
+        <w:t xml:space="preserve">            "id": "43",</w:t>
+      </w:r>
+    </w:p>
+    <w:p>
+      <w:r>
+        <w:t xml:space="preserve">            "name": "chennai"</w:t>
+      </w:r>
+    </w:p>
+    <w:p>
+      <w:r>
+        <w:t xml:space="preserve">        },</w:t>
+      </w:r>
+    </w:p>
+    <w:p>
+      <w:r>
+        <w:t xml:space="preserve">        {</w:t>
+      </w:r>
+    </w:p>
+    <w:p>
+      <w:r>
+        <w:t xml:space="preserve">            "id": "101",</w:t>
+      </w:r>
+    </w:p>
+    <w:p>
+      <w:r>
+        <w:t xml:space="preserve">            "name": "delhi"</w:t>
+      </w:r>
+    </w:p>
+    <w:p>
+      <w:r>
+        <w:t xml:space="preserve">        },</w:t>
+      </w:r>
+    </w:p>
+    <w:p>
+      <w:r>
+        <w:t xml:space="preserve">        {</w:t>
+      </w:r>
+    </w:p>
+    <w:p>
+      <w:r>
+        <w:t xml:space="preserve">            "id": "42",</w:t>
+      </w:r>
+    </w:p>
+    <w:p>
+      <w:r>
+        <w:t xml:space="preserve">            "name": "guwahati"</w:t>
+      </w:r>
+    </w:p>
+    <w:p>
+      <w:r>
+        <w:t xml:space="preserve">        }</w:t>
+      </w:r>
+    </w:p>
+    <w:p>
+      <w:r>
+        <w:t xml:space="preserve">    ]</w:t>
+      </w:r>
+    </w:p>
+    <w:p>
+      <w:pPr>
+        <w:rPr>
+          <w:i/>
+          <w:iCs/>
+        </w:rPr>
+      </w:pPr>
+      <w:r>
+        <w:t>}</w:t>
+      </w:r>
+    </w:p>
+    <w:p>
+      <w:pPr>
+        <w:rPr>
+          <w:i/>
+          <w:iCs/>
+        </w:rPr>
+      </w:pPr>
+      <w:r>
+        <w:rPr>
+          <w:i/>
+          <w:iCs/>
+        </w:rPr>
+        <w:t>if validation error...</w:t>
+      </w:r>
+    </w:p>
+    <w:p>
+      <w:r>
+        <w:t>{</w:t>
+      </w:r>
+    </w:p>
+    <w:p>
+      <w:r>
+        <w:t xml:space="preserve">    "st": 0,</w:t>
+      </w:r>
+    </w:p>
+    <w:p>
+      <w:r>
+        <w:lastRenderedPageBreak/>
+        <w:t xml:space="preserve">    "msg": "method does not post"</w:t>
+      </w:r>
+    </w:p>
+    <w:p>
+      <w:r>
+        <w:t>}</w:t>
+      </w:r>
+    </w:p>
+    <w:p>
+      <w:pPr>
+        <w:rPr>
+          <w:rStyle w:val="zw-portion"/>
+          <w:iCs/>
+          <w:color w:val="000000"/>
+        </w:rPr>
+      </w:pPr>
+      <w:r>
+        <w:rPr>
+          <w:rStyle w:val="zw-portion"/>
+          <w:iCs/>
+          <w:color w:val="000000"/>
+        </w:rPr>
+        <w:t>{</w:t>
+      </w:r>
+    </w:p>
+    <w:p>
+      <w:pPr>
+        <w:rPr>
+          <w:rStyle w:val="zw-portion"/>
+          <w:iCs/>
+          <w:color w:val="000000"/>
+        </w:rPr>
+      </w:pPr>
+      <w:r>
+        <w:rPr>
+          <w:rStyle w:val="zw-portion"/>
+          <w:iCs/>
+          <w:color w:val="000000"/>
+        </w:rPr>
+        <w:t xml:space="preserve">    "st": 0,</w:t>
+      </w:r>
+    </w:p>
+    <w:p>
+      <w:pPr>
+        <w:rPr>
+          <w:rStyle w:val="zw-portion"/>
+          <w:iCs/>
+          <w:color w:val="000000"/>
+        </w:rPr>
+      </w:pPr>
+      <w:r>
+        <w:rPr>
+          <w:rStyle w:val="zw-portion"/>
+          <w:iCs/>
+          <w:color w:val="000000"/>
+        </w:rPr>
+        <w:t xml:space="preserve">    "msg": "No records found"</w:t>
+      </w:r>
+    </w:p>
+    <w:p>
+      <w:pPr>
+        <w:rPr>
+          <w:rStyle w:val="zw-portion"/>
+          <w:iCs/>
+          <w:color w:val="000000"/>
+        </w:rPr>
+      </w:pPr>
+      <w:r>
+        <w:rPr>
+          <w:rStyle w:val="zw-portion"/>
+          <w:iCs/>
+          <w:color w:val="000000"/>
+        </w:rPr>
+        <w:t>}</w:t>
+      </w:r>
+    </w:p>
+    <w:p/>
+    <w:p>
+      <w:pPr>
+        <w:pStyle w:val="Title"/>
+      </w:pPr>
+      <w:r>
+        <w:t>Cities</w:t>
+      </w:r>
+    </w:p>
+    <w:p>
+      <w:pPr>
+        <w:pStyle w:val="Subtitle"/>
+      </w:pPr>
+      <w:r>
+        <w:t>URL</w:t>
+      </w:r>
+    </w:p>
+    <w:p>
+      <w:pPr>
+        <w:pStyle w:val="Subtitle"/>
+        <w:rPr>
+          <w:rStyle w:val="InternetLink"/>
+          <w:rFonts w:asciiTheme="majorHAnsi" w:hAnsiTheme="majorHAnsi"/>
+          <w:i w:val="0"/>
+          <w:iCs w:val="0"/>
+          <w:color w:val="000000"/>
+          <w:u w:val="none"/>
+        </w:rPr>
+      </w:pPr>
+      <w:r>
+        <w:tab/>
+      </w:r>
+      <w:r>
+        <w:rPr>
+          <w:rFonts w:asciiTheme="majorHAnsi" w:hAnsiTheme="majorHAnsi"/>
+          <w:color w:val="505050"/>
+          <w:shd w:val="clear" w:color="auto" w:fill="FAFAFA"/>
+        </w:rPr>
+        <w:t>http://smartcoderslab.com/info-media/</w:t>
+      </w:r>
+      <w:r>
+        <w:rPr>
+          <w:rFonts w:asciiTheme="majorHAnsi" w:hAnsiTheme="majorHAnsi"/>
+          <w:color w:val="505050"/>
+          <w:shd w:val="clear" w:color="auto" w:fill="FAFAFA"/>
+        </w:rPr>
+        <w:t>webservice/location/cities</w:t>
+      </w:r>
+      <w:r>
+        <w:rPr>
+          <w:rStyle w:val="InternetLink"/>
+          <w:rFonts w:asciiTheme="majorHAnsi" w:hAnsiTheme="majorHAnsi"/>
+          <w:i w:val="0"/>
+          <w:iCs w:val="0"/>
+          <w:color w:val="000000"/>
+          <w:u w:val="none"/>
+        </w:rPr>
+        <w:t xml:space="preserve"> </w:t>
+      </w:r>
+    </w:p>
+    <w:p>
+      <w:pPr>
+        <w:pStyle w:val="Subtitle"/>
+      </w:pPr>
+      <w:r>
         <w:t>Params</w:t>
       </w:r>
     </w:p>
@@ -1537,15 +1843,39 @@
           <w:sz w:val="24"/>
           <w:szCs w:val="24"/>
         </w:rPr>
-        <w:t>country_id:96</w:t>
-      </w:r>
-    </w:p>
-    <w:p>
-      <w:pPr>
-        <w:pStyle w:val="Subtitle"/>
-      </w:pPr>
-      <w:r>
-        <w:t>state</w:t>
+        <w:t>sta</w:t>
+      </w:r>
+      <w:r>
+        <w:rPr>
+          <w:rFonts w:asciiTheme="majorHAnsi" w:hAnsiTheme="majorHAnsi"/>
+          <w:sz w:val="24"/>
+          <w:szCs w:val="24"/>
+        </w:rPr>
+        <w:t>t</w:t>
+      </w:r>
+      <w:r>
+        <w:rPr>
+          <w:rFonts w:asciiTheme="majorHAnsi" w:hAnsiTheme="majorHAnsi"/>
+          <w:sz w:val="24"/>
+          <w:szCs w:val="24"/>
+        </w:rPr>
+        <w:t>:</w:t>
+      </w:r>
+      <w:r>
+        <w:rPr>
+          <w:rFonts w:asciiTheme="majorHAnsi" w:hAnsiTheme="majorHAnsi"/>
+          <w:sz w:val="24"/>
+          <w:szCs w:val="24"/>
+        </w:rPr>
+        <w:t>35</w:t>
+      </w:r>
+    </w:p>
+    <w:p>
+      <w:pPr>
+        <w:pStyle w:val="Subtitle"/>
+      </w:pPr>
+      <w:r>
+        <w:t>Cities</w:t>
       </w:r>
       <w:r>
         <w:t xml:space="preserve">  Output</w:t>
@@ -1628,6 +1958,7 @@
     </w:p>
     <w:p>
       <w:r>
+        <w:lastRenderedPageBreak/>
         <w:t xml:space="preserve">        {</w:t>
       </w:r>
     </w:p>
@@ -1699,7 +2030,6 @@
     </w:p>
     <w:p>
       <w:r>
-        <w:lastRenderedPageBreak/>
         <w:t>{</w:t>
       </w:r>
     </w:p>
@@ -1792,7 +2122,7 @@
         <w:pStyle w:val="Title"/>
       </w:pPr>
       <w:r>
-        <w:t>Cities</w:t>
+        <w:t>Department</w:t>
       </w:r>
     </w:p>
     <w:p>
@@ -1832,338 +2162,7 @@
           <w:color w:val="505050"/>
           <w:shd w:val="clear" w:color="auto" w:fill="FAFAFA"/>
         </w:rPr>
-        <w:t>webservice/location/cities</w:t>
-      </w:r>
-      <w:r>
-        <w:rPr>
-          <w:rStyle w:val="InternetLink"/>
-          <w:rFonts w:asciiTheme="majorHAnsi" w:hAnsiTheme="majorHAnsi"/>
-          <w:i w:val="0"/>
-          <w:iCs w:val="0"/>
-          <w:color w:val="000000"/>
-          <w:u w:val="none"/>
-        </w:rPr>
-        <w:t xml:space="preserve"> </w:t>
-      </w:r>
-    </w:p>
-    <w:p>
-      <w:pPr>
-        <w:pStyle w:val="Subtitle"/>
-      </w:pPr>
-      <w:r>
-        <w:t>Params</w:t>
-      </w:r>
-    </w:p>
-    <w:p>
-      <w:pPr>
-        <w:rPr>
-          <w:rStyle w:val="InternetLink"/>
-          <w:rFonts w:asciiTheme="majorHAnsi" w:hAnsiTheme="majorHAnsi"/>
-          <w:i/>
-          <w:iCs/>
-          <w:color w:val="000000"/>
-          <w:sz w:val="24"/>
-          <w:szCs w:val="24"/>
-          <w:u w:val="none"/>
-        </w:rPr>
-      </w:pPr>
-      <w:r>
-        <w:tab/>
-      </w:r>
-      <w:r>
-        <w:rPr>
-          <w:rFonts w:asciiTheme="majorHAnsi" w:hAnsiTheme="majorHAnsi"/>
-          <w:sz w:val="24"/>
-          <w:szCs w:val="24"/>
-        </w:rPr>
-        <w:t>city</w:t>
-      </w:r>
-      <w:r>
-        <w:rPr>
-          <w:rFonts w:asciiTheme="majorHAnsi" w:hAnsiTheme="majorHAnsi"/>
-          <w:sz w:val="24"/>
-          <w:szCs w:val="24"/>
-        </w:rPr>
-        <w:t>_id:96</w:t>
-      </w:r>
-    </w:p>
-    <w:p>
-      <w:pPr>
-        <w:pStyle w:val="Subtitle"/>
-      </w:pPr>
-      <w:r>
-        <w:t>Cities</w:t>
-      </w:r>
-      <w:r>
-        <w:t xml:space="preserve">  Output</w:t>
-      </w:r>
-    </w:p>
-    <w:p>
-      <w:pPr>
-        <w:rPr>
-          <w:i/>
-          <w:iCs/>
-        </w:rPr>
-      </w:pPr>
-      <w:r>
-        <w:rPr>
-          <w:i/>
-          <w:iCs/>
-        </w:rPr>
-        <w:t>if Success...</w:t>
-      </w:r>
-    </w:p>
-    <w:p>
-      <w:r>
-        <w:t xml:space="preserve"> {</w:t>
-      </w:r>
-    </w:p>
-    <w:p>
-      <w:r>
-        <w:t xml:space="preserve">    "st": 1,</w:t>
-      </w:r>
-    </w:p>
-    <w:p>
-      <w:r>
-        <w:t xml:space="preserve">    "msg": "success",</w:t>
-      </w:r>
-    </w:p>
-    <w:p>
-      <w:r>
-        <w:t xml:space="preserve">    "data": [</w:t>
-      </w:r>
-    </w:p>
-    <w:p>
-      <w:r>
-        <w:t xml:space="preserve">        {</w:t>
-      </w:r>
-    </w:p>
-    <w:p>
-      <w:r>
-        <w:t xml:space="preserve">            "id": "79",</w:t>
-      </w:r>
-    </w:p>
-    <w:p>
-      <w:r>
-        <w:t xml:space="preserve">            "name": "bangalore"</w:t>
-      </w:r>
-    </w:p>
-    <w:p>
-      <w:r>
-        <w:t xml:space="preserve">        },</w:t>
-      </w:r>
-    </w:p>
-    <w:p>
-      <w:r>
-        <w:t xml:space="preserve">        {</w:t>
-      </w:r>
-    </w:p>
-    <w:p>
-      <w:r>
-        <w:t xml:space="preserve">            "id": "43",</w:t>
-      </w:r>
-    </w:p>
-    <w:p>
-      <w:r>
-        <w:lastRenderedPageBreak/>
-        <w:t xml:space="preserve">            "name": "chennai"</w:t>
-      </w:r>
-    </w:p>
-    <w:p>
-      <w:r>
-        <w:t xml:space="preserve">        },</w:t>
-      </w:r>
-    </w:p>
-    <w:p>
-      <w:r>
-        <w:t xml:space="preserve">        {</w:t>
-      </w:r>
-    </w:p>
-    <w:p>
-      <w:r>
-        <w:t xml:space="preserve">            "id": "101",</w:t>
-      </w:r>
-    </w:p>
-    <w:p>
-      <w:r>
-        <w:t xml:space="preserve">            "name": "delhi"</w:t>
-      </w:r>
-    </w:p>
-    <w:p>
-      <w:r>
-        <w:t xml:space="preserve">        },</w:t>
-      </w:r>
-    </w:p>
-    <w:p>
-      <w:r>
-        <w:t xml:space="preserve">        {</w:t>
-      </w:r>
-    </w:p>
-    <w:p>
-      <w:r>
-        <w:t xml:space="preserve">            "id": "42",</w:t>
-      </w:r>
-    </w:p>
-    <w:p>
-      <w:r>
-        <w:t xml:space="preserve">            "name": "guwahati"</w:t>
-      </w:r>
-    </w:p>
-    <w:p>
-      <w:r>
-        <w:t xml:space="preserve">        }</w:t>
-      </w:r>
-    </w:p>
-    <w:p>
-      <w:r>
-        <w:t xml:space="preserve">    ]</w:t>
-      </w:r>
-    </w:p>
-    <w:p>
-      <w:pPr>
-        <w:rPr>
-          <w:i/>
-          <w:iCs/>
-        </w:rPr>
-      </w:pPr>
-      <w:r>
-        <w:t>}</w:t>
-      </w:r>
-    </w:p>
-    <w:p>
-      <w:pPr>
-        <w:rPr>
-          <w:i/>
-          <w:iCs/>
-        </w:rPr>
-      </w:pPr>
-      <w:r>
-        <w:rPr>
-          <w:i/>
-          <w:iCs/>
-        </w:rPr>
-        <w:t>if validation error...</w:t>
-      </w:r>
-    </w:p>
-    <w:p>
-      <w:r>
-        <w:t>{</w:t>
-      </w:r>
-    </w:p>
-    <w:p>
-      <w:r>
-        <w:t xml:space="preserve">    "st": 0,</w:t>
-      </w:r>
-    </w:p>
-    <w:p>
-      <w:r>
-        <w:t xml:space="preserve">    "msg": "method does not post"</w:t>
-      </w:r>
-    </w:p>
-    <w:p>
-      <w:r>
-        <w:t>}</w:t>
-      </w:r>
-    </w:p>
-    <w:p>
-      <w:pPr>
-        <w:rPr>
-          <w:rStyle w:val="zw-portion"/>
-          <w:iCs/>
-          <w:color w:val="000000"/>
-        </w:rPr>
-      </w:pPr>
-      <w:r>
-        <w:rPr>
-          <w:rStyle w:val="zw-portion"/>
-          <w:iCs/>
-          <w:color w:val="000000"/>
-        </w:rPr>
-        <w:t>{</w:t>
-      </w:r>
-    </w:p>
-    <w:p>
-      <w:pPr>
-        <w:rPr>
-          <w:rStyle w:val="zw-portion"/>
-          <w:iCs/>
-          <w:color w:val="000000"/>
-        </w:rPr>
-      </w:pPr>
-      <w:r>
-        <w:rPr>
-          <w:rStyle w:val="zw-portion"/>
-          <w:iCs/>
-          <w:color w:val="000000"/>
-        </w:rPr>
-        <w:t xml:space="preserve">    "st": 0,</w:t>
-      </w:r>
-    </w:p>
-    <w:p>
-      <w:pPr>
-        <w:rPr>
-          <w:rStyle w:val="zw-portion"/>
-          <w:iCs/>
-          <w:color w:val="000000"/>
-        </w:rPr>
-      </w:pPr>
-      <w:r>
-        <w:rPr>
-          <w:rStyle w:val="zw-portion"/>
-          <w:iCs/>
-          <w:color w:val="000000"/>
-        </w:rPr>
-        <w:t xml:space="preserve">    "msg": "No records found"</w:t>
-      </w:r>
-    </w:p>
-    <w:p>
-      <w:pPr>
-        <w:rPr>
-          <w:rStyle w:val="zw-portion"/>
-          <w:iCs/>
-          <w:color w:val="000000"/>
-        </w:rPr>
-      </w:pPr>
-      <w:r>
-        <w:rPr>
-          <w:rStyle w:val="zw-portion"/>
-          <w:iCs/>
-          <w:color w:val="000000"/>
-        </w:rPr>
-        <w:t>}</w:t>
-      </w:r>
-    </w:p>
-    <w:p/>
-    <w:p>
-      <w:pPr>
-        <w:pStyle w:val="Title"/>
-      </w:pPr>
-      <w:r>
-        <w:t>Department</w:t>
-      </w:r>
-    </w:p>
-    <w:p>
-      <w:pPr>
-        <w:pStyle w:val="Subtitle"/>
-      </w:pPr>
-      <w:r>
-        <w:t>URL</w:t>
-      </w:r>
-    </w:p>
-    <w:p>
-      <w:pPr>
-        <w:pStyle w:val="Subtitle"/>
-        <w:rPr>
-          <w:rStyle w:val="InternetLink"/>
-          <w:rFonts w:asciiTheme="majorHAnsi" w:hAnsiTheme="majorHAnsi"/>
-          <w:i w:val="0"/>
-          <w:iCs w:val="0"/>
-          <w:color w:val="000000"/>
-          <w:u w:val="none"/>
-        </w:rPr>
-      </w:pPr>
-      <w:r>
-        <w:tab/>
+        <w:t>webservice/</w:t>
       </w:r>
       <w:r>
         <w:rPr>
@@ -2171,22 +2170,6 @@
           <w:color w:val="505050"/>
           <w:shd w:val="clear" w:color="auto" w:fill="FAFAFA"/>
         </w:rPr>
-        <w:t>http://smartcoderslab.com/info-media/</w:t>
-      </w:r>
-      <w:r>
-        <w:rPr>
-          <w:rFonts w:asciiTheme="majorHAnsi" w:hAnsiTheme="majorHAnsi"/>
-          <w:color w:val="505050"/>
-          <w:shd w:val="clear" w:color="auto" w:fill="FAFAFA"/>
-        </w:rPr>
-        <w:t>webservice/</w:t>
-      </w:r>
-      <w:r>
-        <w:rPr>
-          <w:rFonts w:asciiTheme="majorHAnsi" w:hAnsiTheme="majorHAnsi"/>
-          <w:color w:val="505050"/>
-          <w:shd w:val="clear" w:color="auto" w:fill="FAFAFA"/>
-        </w:rPr>
         <w:t>department</w:t>
       </w:r>
     </w:p>
@@ -2200,7 +2183,6 @@
         <w:pStyle w:val="Subtitle"/>
       </w:pPr>
       <w:r>
-        <w:lastRenderedPageBreak/>
         <w:t>Header</w:t>
       </w:r>
     </w:p>
@@ -2241,6 +2223,7 @@
         <w:pStyle w:val="Subtitle"/>
       </w:pPr>
       <w:r>
+        <w:lastRenderedPageBreak/>
         <w:t>Login Output</w:t>
       </w:r>
     </w:p>
@@ -2376,17 +2359,17 @@
     </w:p>
     <w:p>
       <w:r>
+        <w:t xml:space="preserve">        },</w:t>
+      </w:r>
+    </w:p>
+    <w:p>
+      <w:r>
+        <w:t xml:space="preserve">        {</w:t>
+      </w:r>
+    </w:p>
+    <w:p>
+      <w:r>
         <w:lastRenderedPageBreak/>
-        <w:t xml:space="preserve">        },</w:t>
-      </w:r>
-    </w:p>
-    <w:p>
-      <w:r>
-        <w:t xml:space="preserve">        {</w:t>
-      </w:r>
-    </w:p>
-    <w:p>
-      <w:r>
         <w:t xml:space="preserve">            "ID": "4",</w:t>
       </w:r>
     </w:p>
@@ -2567,7 +2550,6 @@
         <w:pStyle w:val="Subtitle"/>
       </w:pPr>
       <w:r>
-        <w:lastRenderedPageBreak/>
         <w:t>Header</w:t>
       </w:r>
     </w:p>
@@ -2608,6 +2590,7 @@
         <w:pStyle w:val="Subtitle"/>
       </w:pPr>
       <w:r>
+        <w:lastRenderedPageBreak/>
         <w:t>Login Output</w:t>
       </w:r>
     </w:p>
@@ -2743,17 +2726,17 @@
     </w:p>
     <w:p>
       <w:r>
+        <w:t xml:space="preserve">        }</w:t>
+      </w:r>
+    </w:p>
+    <w:p>
+      <w:r>
+        <w:t xml:space="preserve">    ]</w:t>
+      </w:r>
+    </w:p>
+    <w:p>
+      <w:r>
         <w:lastRenderedPageBreak/>
-        <w:t xml:space="preserve">        }</w:t>
-      </w:r>
-    </w:p>
-    <w:p>
-      <w:r>
-        <w:t xml:space="preserve">    ]</w:t>
-      </w:r>
-    </w:p>
-    <w:p>
-      <w:r>
         <w:t>}</w:t>
       </w:r>
     </w:p>
@@ -2874,7 +2857,7 @@
         <w:pStyle w:val="Title"/>
       </w:pPr>
       <w:r>
-        <w:t>Course Video</w:t>
+        <w:t>Course Videos</w:t>
       </w:r>
     </w:p>
     <w:p>
@@ -2930,7 +2913,6 @@
         <w:pStyle w:val="Subtitle"/>
       </w:pPr>
       <w:r>
-        <w:lastRenderedPageBreak/>
         <w:t>Params</w:t>
       </w:r>
     </w:p>
@@ -2945,6 +2927,7 @@
         <w:pStyle w:val="Subtitle"/>
       </w:pPr>
       <w:r>
+        <w:lastRenderedPageBreak/>
         <w:t>Header</w:t>
       </w:r>
     </w:p>
@@ -3110,17 +3093,17 @@
     </w:p>
     <w:p>
       <w:r>
+        <w:t xml:space="preserve">            "ID": "11",</w:t>
+      </w:r>
+    </w:p>
+    <w:p>
+      <w:r>
+        <w:t xml:space="preserve">            "N": "C++ CHAPTER 2",</w:t>
+      </w:r>
+    </w:p>
+    <w:p>
+      <w:r>
         <w:lastRenderedPageBreak/>
-        <w:t xml:space="preserve">            "ID": "11",</w:t>
-      </w:r>
-    </w:p>
-    <w:p>
-      <w:r>
-        <w:t xml:space="preserve">            "N": "C++ CHAPTER 2",</w:t>
-      </w:r>
-    </w:p>
-    <w:p>
-      <w:r>
         <w:t xml:space="preserve">            "S": "1",</w:t>
       </w:r>
     </w:p>
@@ -3262,16 +3245,16 @@
     </w:p>
     <w:p>
       <w:r>
+        <w:t>}</w:t>
+      </w:r>
+    </w:p>
+    <w:p/>
+    <w:p>
+      <w:pPr>
+        <w:pStyle w:val="Title"/>
+      </w:pPr>
+      <w:r>
         <w:lastRenderedPageBreak/>
-        <w:t>}</w:t>
-      </w:r>
-    </w:p>
-    <w:p/>
-    <w:p>
-      <w:pPr>
-        <w:pStyle w:val="Title"/>
-      </w:pPr>
-      <w:r>
         <w:t>Gallery</w:t>
       </w:r>
     </w:p>
@@ -3473,7 +3456,1015 @@
     </w:p>
     <w:p>
       <w:r>
+        <w:t xml:space="preserve">        },</w:t>
+      </w:r>
+    </w:p>
+    <w:p>
+      <w:r>
+        <w:t xml:space="preserve">        {</w:t>
+      </w:r>
+    </w:p>
+    <w:p>
+      <w:r>
         <w:lastRenderedPageBreak/>
+        <w:t xml:space="preserve">            "ID": "3",</w:t>
+      </w:r>
+    </w:p>
+    <w:p>
+      <w:r>
+        <w:t xml:space="preserve">            "T": "rser sdf",</w:t>
+      </w:r>
+    </w:p>
+    <w:p>
+      <w:r>
+        <w:t xml:space="preserve">            "I": "http://smartcoderslab.com/info-media/admin/gallery/add",</w:t>
+      </w:r>
+    </w:p>
+    <w:p>
+      <w:r>
+        <w:t xml:space="preserve">            "D": "rewrer sdfdsf",</w:t>
+      </w:r>
+    </w:p>
+    <w:p>
+      <w:r>
+        <w:t xml:space="preserve">            "DT": "2018-08-24 11:57:00"</w:t>
+      </w:r>
+    </w:p>
+    <w:p>
+      <w:r>
+        <w:t xml:space="preserve">        }</w:t>
+      </w:r>
+    </w:p>
+    <w:p>
+      <w:r>
+        <w:t xml:space="preserve">    ]</w:t>
+      </w:r>
+    </w:p>
+    <w:p>
+      <w:r>
+        <w:t>}</w:t>
+      </w:r>
+    </w:p>
+    <w:p>
+      <w:pPr>
+        <w:rPr>
+          <w:i/>
+          <w:iCs/>
+        </w:rPr>
+      </w:pPr>
+      <w:r>
+        <w:rPr>
+          <w:i/>
+          <w:iCs/>
+        </w:rPr>
+        <w:t>if session expired....</w:t>
+      </w:r>
+    </w:p>
+    <w:p>
+      <w:r>
+        <w:t>{</w:t>
+      </w:r>
+    </w:p>
+    <w:p>
+      <w:r>
+        <w:t xml:space="preserve">    "ST": 2,</w:t>
+      </w:r>
+    </w:p>
+    <w:p>
+      <w:r>
+        <w:t xml:space="preserve">    "MSG": "Token Expired"</w:t>
+      </w:r>
+    </w:p>
+    <w:p>
+      <w:r>
+        <w:t>}</w:t>
+      </w:r>
+    </w:p>
+    <w:p>
+      <w:pPr>
+        <w:rPr>
+          <w:i/>
+          <w:iCs/>
+        </w:rPr>
+      </w:pPr>
+      <w:r>
+        <w:rPr>
+          <w:i/>
+          <w:iCs/>
+        </w:rPr>
+        <w:t>if validation error...</w:t>
+      </w:r>
+    </w:p>
+    <w:p>
+      <w:r>
+        <w:t>{</w:t>
+      </w:r>
+    </w:p>
+    <w:p>
+      <w:r>
+        <w:t xml:space="preserve">    "ST": 0,</w:t>
+      </w:r>
+    </w:p>
+    <w:p>
+      <w:r>
+        <w:t xml:space="preserve">    "MSG": "authorization required"</w:t>
+      </w:r>
+    </w:p>
+    <w:p>
+      <w:r>
+        <w:t>}</w:t>
+      </w:r>
+    </w:p>
+    <w:p>
+      <w:pPr>
+        <w:rPr>
+          <w:rStyle w:val="zw-portion"/>
+          <w:iCs/>
+          <w:color w:val="000000"/>
+        </w:rPr>
+      </w:pPr>
+      <w:r>
+        <w:rPr>
+          <w:rStyle w:val="zw-portion"/>
+          <w:iCs/>
+          <w:color w:val="000000"/>
+        </w:rPr>
+        <w:t>{</w:t>
+      </w:r>
+    </w:p>
+    <w:p>
+      <w:pPr>
+        <w:rPr>
+          <w:rStyle w:val="zw-portion"/>
+          <w:iCs/>
+          <w:color w:val="000000"/>
+        </w:rPr>
+      </w:pPr>
+      <w:r>
+        <w:rPr>
+          <w:rStyle w:val="zw-portion"/>
+          <w:iCs/>
+          <w:color w:val="000000"/>
+        </w:rPr>
+        <w:t xml:space="preserve">    "ST": 0,</w:t>
+      </w:r>
+    </w:p>
+    <w:p>
+      <w:pPr>
+        <w:rPr>
+          <w:rStyle w:val="zw-portion"/>
+          <w:iCs/>
+          <w:color w:val="000000"/>
+        </w:rPr>
+      </w:pPr>
+      <w:r>
+        <w:rPr>
+          <w:rStyle w:val="zw-portion"/>
+          <w:iCs/>
+          <w:color w:val="000000"/>
+        </w:rPr>
+        <w:t xml:space="preserve">    "MSG": "authorization not matched"</w:t>
+      </w:r>
+    </w:p>
+    <w:p>
+      <w:pPr>
+        <w:rPr>
+          <w:rStyle w:val="zw-portion"/>
+          <w:iCs/>
+          <w:color w:val="000000"/>
+        </w:rPr>
+      </w:pPr>
+      <w:r>
+        <w:rPr>
+          <w:rStyle w:val="zw-portion"/>
+          <w:iCs/>
+          <w:color w:val="000000"/>
+        </w:rPr>
+        <w:t>}</w:t>
+      </w:r>
+    </w:p>
+    <w:p>
+      <w:pPr>
+        <w:rPr>
+          <w:iCs/>
+          <w:color w:val="000000"/>
+        </w:rPr>
+      </w:pPr>
+    </w:p>
+    <w:p>
+      <w:pPr>
+        <w:pStyle w:val="Title"/>
+      </w:pPr>
+      <w:r>
+        <w:t>Profile  Info</w:t>
+      </w:r>
+    </w:p>
+    <w:p>
+      <w:pPr>
+        <w:pStyle w:val="Subtitle"/>
+      </w:pPr>
+      <w:r>
+        <w:t>URL</w:t>
+      </w:r>
+    </w:p>
+    <w:p>
+      <w:pPr>
+        <w:pStyle w:val="Subtitle"/>
+        <w:rPr>
+          <w:rStyle w:val="InternetLink"/>
+          <w:rFonts w:asciiTheme="majorHAnsi" w:hAnsiTheme="majorHAnsi"/>
+          <w:i w:val="0"/>
+          <w:iCs w:val="0"/>
+          <w:color w:val="000000"/>
+        </w:rPr>
+      </w:pPr>
+      <w:r>
+        <w:tab/>
+      </w:r>
+      <w:r>
+        <w:rPr>
+          <w:rFonts w:asciiTheme="majorHAnsi" w:hAnsiTheme="majorHAnsi"/>
+          <w:color w:val="505050"/>
+          <w:shd w:val="clear" w:color="auto" w:fill="FAFAFA"/>
+        </w:rPr>
+        <w:t>http://smartcoderslab.com/info-media/</w:t>
+      </w:r>
+      <w:r>
+        <w:rPr>
+          <w:rFonts w:asciiTheme="majorHAnsi" w:hAnsiTheme="majorHAnsi"/>
+          <w:color w:val="505050"/>
+          <w:shd w:val="clear" w:color="auto" w:fill="FAFAFA"/>
+        </w:rPr>
+        <w:t>webservice/</w:t>
+      </w:r>
+      <w:r>
+        <w:rPr>
+          <w:rFonts w:asciiTheme="majorHAnsi" w:hAnsiTheme="majorHAnsi"/>
+          <w:color w:val="505050"/>
+          <w:shd w:val="clear" w:color="auto" w:fill="FAFAFA"/>
+        </w:rPr>
+        <w:t>profile</w:t>
+      </w:r>
+    </w:p>
+    <w:p>
+      <w:pPr>
+        <w:pStyle w:val="Subtitle"/>
+      </w:pPr>
+      <w:r>
+        <w:lastRenderedPageBreak/>
+        <w:t>Header</w:t>
+      </w:r>
+    </w:p>
+    <w:p>
+      <w:pPr>
+        <w:rPr>
+          <w:rFonts w:asciiTheme="majorHAnsi" w:hAnsiTheme="majorHAnsi"/>
+          <w:sz w:val="24"/>
+          <w:szCs w:val="24"/>
+        </w:rPr>
+      </w:pPr>
+      <w:r>
+        <w:tab/>
+      </w:r>
+      <w:r>
+        <w:rPr>
+          <w:rFonts w:asciiTheme="majorHAnsi" w:hAnsiTheme="majorHAnsi"/>
+          <w:color w:val="505050"/>
+          <w:sz w:val="24"/>
+          <w:szCs w:val="24"/>
+          <w:shd w:val="clear" w:color="auto" w:fill="FFFFFF"/>
+        </w:rPr>
+        <w:t>a</w:t>
+      </w:r>
+      <w:r>
+        <w:rPr>
+          <w:rFonts w:asciiTheme="majorHAnsi" w:hAnsiTheme="majorHAnsi"/>
+          <w:color w:val="505050"/>
+          <w:sz w:val="24"/>
+          <w:szCs w:val="24"/>
+          <w:shd w:val="clear" w:color="auto" w:fill="FFFFFF"/>
+        </w:rPr>
+        <w:t>uthorization: 739fff79a51c452116f070200247b1a8</w:t>
+      </w:r>
+    </w:p>
+    <w:p>
+      <w:pPr>
+        <w:pStyle w:val="Subtitle"/>
+      </w:pPr>
+      <w:r>
+        <w:t>Login Output</w:t>
+      </w:r>
+    </w:p>
+    <w:p>
+      <w:pPr>
+        <w:rPr>
+          <w:i/>
+          <w:iCs/>
+        </w:rPr>
+      </w:pPr>
+      <w:r>
+        <w:rPr>
+          <w:i/>
+          <w:iCs/>
+        </w:rPr>
+        <w:t>if Success...</w:t>
+      </w:r>
+    </w:p>
+    <w:p>
+      <w:r>
+        <w:t>{</w:t>
+      </w:r>
+    </w:p>
+    <w:p>
+      <w:r>
+        <w:t xml:space="preserve">    "ST": 1,</w:t>
+      </w:r>
+    </w:p>
+    <w:p>
+      <w:r>
+        <w:t xml:space="preserve">    "MSG": "success",</w:t>
+      </w:r>
+    </w:p>
+    <w:p>
+      <w:r>
+        <w:t xml:space="preserve">    "DATA": {</w:t>
+      </w:r>
+    </w:p>
+    <w:p>
+      <w:r>
+        <w:t xml:space="preserve">        "N": "testing3434",</w:t>
+      </w:r>
+    </w:p>
+    <w:p>
+      <w:r>
+        <w:t xml:space="preserve">        "ID": "1",</w:t>
+      </w:r>
+    </w:p>
+    <w:p>
+      <w:r>
+        <w:t xml:space="preserve">        "CT": "18273823",</w:t>
+      </w:r>
+    </w:p>
+    <w:p>
+      <w:r>
+        <w:t xml:space="preserve">        "MAIL": "testing3@gmail.com",</w:t>
+      </w:r>
+    </w:p>
+    <w:p>
+      <w:r>
+        <w:t xml:space="preserve">        "DT": "2018-07-29",</w:t>
+      </w:r>
+    </w:p>
+    <w:p>
+      <w:r>
+        <w:t xml:space="preserve">        "ADDR": "Udhampur",</w:t>
+      </w:r>
+    </w:p>
+    <w:p>
+      <w:r>
+        <w:t xml:space="preserve">        "STATE": "Jammu and Kashmir",</w:t>
+      </w:r>
+    </w:p>
+    <w:p>
+      <w:r>
+        <w:t xml:space="preserve">        "SID": "15",</w:t>
+      </w:r>
+    </w:p>
+    <w:p>
+      <w:r>
+        <w:t xml:space="preserve">        "DID": "1347"</w:t>
+      </w:r>
+    </w:p>
+    <w:p>
+      <w:r>
+        <w:t xml:space="preserve">    }</w:t>
+      </w:r>
+    </w:p>
+    <w:p>
+      <w:r>
+        <w:t>}</w:t>
+      </w:r>
+    </w:p>
+    <w:p>
+      <w:pPr>
+        <w:rPr>
+          <w:i/>
+          <w:iCs/>
+        </w:rPr>
+      </w:pPr>
+      <w:r>
+        <w:rPr>
+          <w:i/>
+          <w:iCs/>
+        </w:rPr>
+        <w:t>if session expired....</w:t>
+      </w:r>
+    </w:p>
+    <w:p>
+      <w:r>
+        <w:t>{</w:t>
+      </w:r>
+    </w:p>
+    <w:p>
+      <w:r>
+        <w:t xml:space="preserve">    "ST": 2,</w:t>
+      </w:r>
+    </w:p>
+    <w:p>
+      <w:r>
+        <w:t xml:space="preserve">    "MSG": "Token Expired"</w:t>
+      </w:r>
+    </w:p>
+    <w:p>
+      <w:r>
+        <w:t>}</w:t>
+      </w:r>
+    </w:p>
+    <w:p>
+      <w:pPr>
+        <w:rPr>
+          <w:i/>
+          <w:iCs/>
+        </w:rPr>
+      </w:pPr>
+      <w:r>
+        <w:rPr>
+          <w:i/>
+          <w:iCs/>
+        </w:rPr>
+        <w:t>if validation error...</w:t>
+      </w:r>
+    </w:p>
+    <w:p>
+      <w:r>
+        <w:t>{</w:t>
+      </w:r>
+    </w:p>
+    <w:p>
+      <w:r>
+        <w:t xml:space="preserve">    "ST": 0,</w:t>
+      </w:r>
+    </w:p>
+    <w:p>
+      <w:r>
+        <w:lastRenderedPageBreak/>
+        <w:t xml:space="preserve">    "MSG": "authorization required"</w:t>
+      </w:r>
+    </w:p>
+    <w:p>
+      <w:r>
+        <w:t>}</w:t>
+      </w:r>
+    </w:p>
+    <w:p>
+      <w:pPr>
+        <w:rPr>
+          <w:rStyle w:val="zw-portion"/>
+          <w:iCs/>
+          <w:color w:val="000000"/>
+        </w:rPr>
+      </w:pPr>
+      <w:r>
+        <w:rPr>
+          <w:rStyle w:val="zw-portion"/>
+          <w:iCs/>
+          <w:color w:val="000000"/>
+        </w:rPr>
+        <w:t>{</w:t>
+      </w:r>
+    </w:p>
+    <w:p>
+      <w:pPr>
+        <w:rPr>
+          <w:rStyle w:val="zw-portion"/>
+          <w:iCs/>
+          <w:color w:val="000000"/>
+        </w:rPr>
+      </w:pPr>
+      <w:r>
+        <w:rPr>
+          <w:rStyle w:val="zw-portion"/>
+          <w:iCs/>
+          <w:color w:val="000000"/>
+        </w:rPr>
+        <w:t xml:space="preserve">    "ST": 0,</w:t>
+      </w:r>
+    </w:p>
+    <w:p>
+      <w:pPr>
+        <w:rPr>
+          <w:rStyle w:val="zw-portion"/>
+          <w:iCs/>
+          <w:color w:val="000000"/>
+        </w:rPr>
+      </w:pPr>
+      <w:r>
+        <w:rPr>
+          <w:rStyle w:val="zw-portion"/>
+          <w:iCs/>
+          <w:color w:val="000000"/>
+        </w:rPr>
+        <w:t xml:space="preserve">    "MSG": "authorization not matched"</w:t>
+      </w:r>
+    </w:p>
+    <w:p>
+      <w:pPr>
+        <w:rPr>
+          <w:rStyle w:val="zw-portion"/>
+          <w:iCs/>
+          <w:color w:val="000000"/>
+        </w:rPr>
+      </w:pPr>
+      <w:r>
+        <w:rPr>
+          <w:rStyle w:val="zw-portion"/>
+          <w:iCs/>
+          <w:color w:val="000000"/>
+        </w:rPr>
+        <w:t>}</w:t>
+      </w:r>
+    </w:p>
+    <w:p>
+      <w:pPr>
+        <w:rPr>
+          <w:iCs/>
+          <w:color w:val="000000"/>
+        </w:rPr>
+      </w:pPr>
+    </w:p>
+    <w:p>
+      <w:pPr>
+        <w:pStyle w:val="Title"/>
+      </w:pPr>
+      <w:r>
+        <w:t>New Help and support Query</w:t>
+      </w:r>
+    </w:p>
+    <w:p>
+      <w:pPr>
+        <w:pStyle w:val="Subtitle"/>
+      </w:pPr>
+      <w:r>
+        <w:t>URL</w:t>
+      </w:r>
+    </w:p>
+    <w:p>
+      <w:pPr>
+        <w:pStyle w:val="Subtitle"/>
+        <w:rPr>
+          <w:rStyle w:val="InternetLink"/>
+          <w:rFonts w:asciiTheme="majorHAnsi" w:hAnsiTheme="majorHAnsi"/>
+          <w:i w:val="0"/>
+          <w:iCs w:val="0"/>
+          <w:color w:val="000000"/>
+          <w:sz w:val="22"/>
+          <w:szCs w:val="22"/>
+          <w:u w:val="none"/>
+        </w:rPr>
+      </w:pPr>
+      <w:r>
+        <w:tab/>
+      </w:r>
+      <w:r>
+        <w:rPr>
+          <w:rFonts w:asciiTheme="majorHAnsi" w:hAnsiTheme="majorHAnsi"/>
+          <w:color w:val="505050"/>
+          <w:sz w:val="22"/>
+          <w:szCs w:val="22"/>
+          <w:shd w:val="clear" w:color="auto" w:fill="FAFAFA"/>
+        </w:rPr>
+        <w:t>http://smartcoderslab.com/info-media/webservice/new_help_support_query</w:t>
+      </w:r>
+    </w:p>
+    <w:p>
+      <w:pPr>
+        <w:pStyle w:val="Subtitle"/>
+      </w:pPr>
+      <w:r>
+        <w:t>Params</w:t>
+      </w:r>
+    </w:p>
+    <w:p>
+      <w:r>
+        <w:tab/>
+        <w:t>t:title</w:t>
+      </w:r>
+    </w:p>
+    <w:p>
+      <w:pPr>
+        <w:ind w:firstLine="720"/>
+      </w:pPr>
+      <w:r>
+        <w:t>sq:support_query</w:t>
+      </w:r>
+    </w:p>
+    <w:p>
+      <w:pPr>
+        <w:pStyle w:val="Subtitle"/>
+      </w:pPr>
+      <w:r>
+        <w:t>Header</w:t>
+      </w:r>
+    </w:p>
+    <w:p>
+      <w:pPr>
+        <w:rPr>
+          <w:rFonts w:asciiTheme="majorHAnsi" w:hAnsiTheme="majorHAnsi"/>
+          <w:sz w:val="24"/>
+          <w:szCs w:val="24"/>
+        </w:rPr>
+      </w:pPr>
+      <w:r>
+        <w:tab/>
+      </w:r>
+      <w:r>
+        <w:rPr>
+          <w:rFonts w:asciiTheme="majorHAnsi" w:hAnsiTheme="majorHAnsi"/>
+          <w:color w:val="505050"/>
+          <w:sz w:val="24"/>
+          <w:szCs w:val="24"/>
+          <w:shd w:val="clear" w:color="auto" w:fill="FFFFFF"/>
+        </w:rPr>
+        <w:t>a</w:t>
+      </w:r>
+      <w:r>
+        <w:rPr>
+          <w:rFonts w:asciiTheme="majorHAnsi" w:hAnsiTheme="majorHAnsi"/>
+          <w:color w:val="505050"/>
+          <w:sz w:val="24"/>
+          <w:szCs w:val="24"/>
+          <w:shd w:val="clear" w:color="auto" w:fill="FFFFFF"/>
+        </w:rPr>
+        <w:t>uthorization: 739fff79a51c452116f070200247b1a8</w:t>
+      </w:r>
+    </w:p>
+    <w:p>
+      <w:pPr>
+        <w:pStyle w:val="Subtitle"/>
+      </w:pPr>
+      <w:r>
+        <w:t>Login Output</w:t>
+      </w:r>
+    </w:p>
+    <w:p>
+      <w:pPr>
+        <w:rPr>
+          <w:i/>
+          <w:iCs/>
+        </w:rPr>
+      </w:pPr>
+      <w:r>
+        <w:rPr>
+          <w:i/>
+          <w:iCs/>
+        </w:rPr>
+        <w:t>if Success...</w:t>
+      </w:r>
+    </w:p>
+    <w:p>
+      <w:r>
+        <w:t>{</w:t>
+      </w:r>
+    </w:p>
+    <w:p>
+      <w:r>
+        <w:t xml:space="preserve">    "ST": 1,</w:t>
+      </w:r>
+    </w:p>
+    <w:p>
+      <w:r>
+        <w:t xml:space="preserve">    "MSG": "success"</w:t>
+      </w:r>
+    </w:p>
+    <w:p>
+      <w:r>
+        <w:t>}</w:t>
+      </w:r>
+    </w:p>
+    <w:p>
+      <w:pPr>
+        <w:rPr>
+          <w:i/>
+          <w:iCs/>
+        </w:rPr>
+      </w:pPr>
+      <w:r>
+        <w:rPr>
+          <w:i/>
+          <w:iCs/>
+        </w:rPr>
+        <w:t>if session expired....</w:t>
+      </w:r>
+    </w:p>
+    <w:p>
+      <w:r>
+        <w:t>{</w:t>
+      </w:r>
+    </w:p>
+    <w:p>
+      <w:r>
+        <w:t xml:space="preserve">    "ST": 2,</w:t>
+      </w:r>
+    </w:p>
+    <w:p>
+      <w:r>
+        <w:t xml:space="preserve">    "MSG": "Token Expired"</w:t>
+      </w:r>
+    </w:p>
+    <w:p>
+      <w:r>
+        <w:t>}</w:t>
+      </w:r>
+    </w:p>
+    <w:p>
+      <w:pPr>
+        <w:rPr>
+          <w:i/>
+          <w:iCs/>
+        </w:rPr>
+      </w:pPr>
+      <w:r>
+        <w:rPr>
+          <w:i/>
+          <w:iCs/>
+        </w:rPr>
+        <w:lastRenderedPageBreak/>
+        <w:t>if validation error...</w:t>
+      </w:r>
+    </w:p>
+    <w:p>
+      <w:r>
+        <w:t>{</w:t>
+      </w:r>
+    </w:p>
+    <w:p>
+      <w:r>
+        <w:t xml:space="preserve">    "ST": 0,</w:t>
+      </w:r>
+    </w:p>
+    <w:p>
+      <w:r>
+        <w:t xml:space="preserve">    "MSG": "authorization required"</w:t>
+      </w:r>
+    </w:p>
+    <w:p>
+      <w:r>
+        <w:t>}</w:t>
+      </w:r>
+    </w:p>
+    <w:p>
+      <w:pPr>
+        <w:rPr>
+          <w:rStyle w:val="zw-portion"/>
+          <w:iCs/>
+          <w:color w:val="000000"/>
+        </w:rPr>
+      </w:pPr>
+      <w:r>
+        <w:rPr>
+          <w:rStyle w:val="zw-portion"/>
+          <w:iCs/>
+          <w:color w:val="000000"/>
+        </w:rPr>
+        <w:t>{</w:t>
+      </w:r>
+    </w:p>
+    <w:p>
+      <w:pPr>
+        <w:rPr>
+          <w:rStyle w:val="zw-portion"/>
+          <w:iCs/>
+          <w:color w:val="000000"/>
+        </w:rPr>
+      </w:pPr>
+      <w:r>
+        <w:rPr>
+          <w:rStyle w:val="zw-portion"/>
+          <w:iCs/>
+          <w:color w:val="000000"/>
+        </w:rPr>
+        <w:t xml:space="preserve">    "ST": 0,</w:t>
+      </w:r>
+    </w:p>
+    <w:p>
+      <w:pPr>
+        <w:rPr>
+          <w:rStyle w:val="zw-portion"/>
+          <w:iCs/>
+          <w:color w:val="000000"/>
+        </w:rPr>
+      </w:pPr>
+      <w:r>
+        <w:rPr>
+          <w:rStyle w:val="zw-portion"/>
+          <w:iCs/>
+          <w:color w:val="000000"/>
+        </w:rPr>
+        <w:t xml:space="preserve">    "MSG": "authorization not matched"</w:t>
+      </w:r>
+    </w:p>
+    <w:p>
+      <w:pPr>
+        <w:rPr>
+          <w:rStyle w:val="zw-portion"/>
+          <w:iCs/>
+          <w:color w:val="000000"/>
+        </w:rPr>
+      </w:pPr>
+      <w:r>
+        <w:rPr>
+          <w:rStyle w:val="zw-portion"/>
+          <w:iCs/>
+          <w:color w:val="000000"/>
+        </w:rPr>
+        <w:t>}</w:t>
+      </w:r>
+    </w:p>
+    <w:p>
+      <w:pPr>
+        <w:rPr>
+          <w:iCs/>
+          <w:color w:val="000000"/>
+        </w:rPr>
+      </w:pPr>
+    </w:p>
+    <w:p>
+      <w:pPr>
+        <w:pStyle w:val="Title"/>
+      </w:pPr>
+      <w:r>
+        <w:t>Help and support List</w:t>
+      </w:r>
+    </w:p>
+    <w:p>
+      <w:pPr>
+        <w:pStyle w:val="Subtitle"/>
+      </w:pPr>
+      <w:r>
+        <w:t>URL</w:t>
+      </w:r>
+    </w:p>
+    <w:p>
+      <w:pPr>
+        <w:pStyle w:val="Subtitle"/>
+        <w:rPr>
+          <w:rStyle w:val="InternetLink"/>
+          <w:rFonts w:asciiTheme="majorHAnsi" w:hAnsiTheme="majorHAnsi"/>
+          <w:i w:val="0"/>
+          <w:iCs w:val="0"/>
+          <w:color w:val="000000"/>
+          <w:u w:val="none"/>
+        </w:rPr>
+      </w:pPr>
+      <w:r>
+        <w:tab/>
+      </w:r>
+      <w:r>
+        <w:rPr>
+          <w:rFonts w:asciiTheme="majorHAnsi" w:hAnsiTheme="majorHAnsi"/>
+          <w:color w:val="505050"/>
+          <w:shd w:val="clear" w:color="auto" w:fill="FAFAFA"/>
+        </w:rPr>
+        <w:t>http://smartcoderslab.com/info-media/</w:t>
+      </w:r>
+      <w:r>
+        <w:rPr>
+          <w:rFonts w:asciiTheme="majorHAnsi" w:hAnsiTheme="majorHAnsi"/>
+          <w:color w:val="505050"/>
+          <w:shd w:val="clear" w:color="auto" w:fill="FAFAFA"/>
+        </w:rPr>
+        <w:t>webservice/</w:t>
+      </w:r>
+      <w:r>
+        <w:rPr>
+          <w:rFonts w:asciiTheme="majorHAnsi" w:hAnsiTheme="majorHAnsi"/>
+          <w:color w:val="505050"/>
+          <w:shd w:val="clear" w:color="auto" w:fill="FAFAFA"/>
+        </w:rPr>
+        <w:t>help_and_support</w:t>
+      </w:r>
+    </w:p>
+    <w:p>
+      <w:pPr>
+        <w:pStyle w:val="Subtitle"/>
+      </w:pPr>
+      <w:r>
+        <w:t>Header</w:t>
+      </w:r>
+    </w:p>
+    <w:p>
+      <w:pPr>
+        <w:rPr>
+          <w:rFonts w:asciiTheme="majorHAnsi" w:hAnsiTheme="majorHAnsi"/>
+          <w:sz w:val="24"/>
+          <w:szCs w:val="24"/>
+        </w:rPr>
+      </w:pPr>
+      <w:r>
+        <w:tab/>
+      </w:r>
+      <w:r>
+        <w:rPr>
+          <w:rFonts w:asciiTheme="majorHAnsi" w:hAnsiTheme="majorHAnsi"/>
+          <w:color w:val="505050"/>
+          <w:sz w:val="24"/>
+          <w:szCs w:val="24"/>
+          <w:shd w:val="clear" w:color="auto" w:fill="FFFFFF"/>
+        </w:rPr>
+        <w:t>a</w:t>
+      </w:r>
+      <w:r>
+        <w:rPr>
+          <w:rFonts w:asciiTheme="majorHAnsi" w:hAnsiTheme="majorHAnsi"/>
+          <w:color w:val="505050"/>
+          <w:sz w:val="24"/>
+          <w:szCs w:val="24"/>
+          <w:shd w:val="clear" w:color="auto" w:fill="FFFFFF"/>
+        </w:rPr>
+        <w:t>uthorization: 739fff79a51c452116f070200247b1a8</w:t>
+      </w:r>
+    </w:p>
+    <w:p>
+      <w:pPr>
+        <w:pStyle w:val="Subtitle"/>
+      </w:pPr>
+      <w:r>
+        <w:t>Login Output</w:t>
+      </w:r>
+    </w:p>
+    <w:p>
+      <w:pPr>
+        <w:rPr>
+          <w:i/>
+          <w:iCs/>
+        </w:rPr>
+      </w:pPr>
+      <w:r>
+        <w:rPr>
+          <w:i/>
+          <w:iCs/>
+        </w:rPr>
+        <w:t>if Success...</w:t>
+      </w:r>
+    </w:p>
+    <w:p>
+      <w:r>
+        <w:t>{</w:t>
+      </w:r>
+    </w:p>
+    <w:p>
+      <w:r>
+        <w:t xml:space="preserve">    "ST": 1,</w:t>
+      </w:r>
+    </w:p>
+    <w:p>
+      <w:r>
+        <w:t xml:space="preserve">    "MSG": "success",</w:t>
+      </w:r>
+    </w:p>
+    <w:p>
+      <w:r>
+        <w:t xml:space="preserve">    "DATA": [</w:t>
+      </w:r>
+    </w:p>
+    <w:p>
+      <w:r>
+        <w:t xml:space="preserve">        {</w:t>
+      </w:r>
+    </w:p>
+    <w:p>
+      <w:r>
+        <w:t xml:space="preserve">            "ID": "2",</w:t>
+      </w:r>
+    </w:p>
+    <w:p>
+      <w:r>
+        <w:t xml:space="preserve">            "T": "werwersd",</w:t>
+      </w:r>
+    </w:p>
+    <w:p>
+      <w:r>
+        <w:t xml:space="preserve">            "SQ": "dfd dsfdf dfdf",</w:t>
+      </w:r>
+    </w:p>
+    <w:p>
+      <w:r>
+        <w:t xml:space="preserve">            "STN": "2",</w:t>
+      </w:r>
+    </w:p>
+    <w:p>
+      <w:r>
+        <w:lastRenderedPageBreak/>
+        <w:t xml:space="preserve">            "DT": "2018-08-08 16:54:26",</w:t>
+      </w:r>
+    </w:p>
+    <w:p>
+      <w:r>
+        <w:t xml:space="preserve">            "AST": "1"</w:t>
+      </w:r>
+    </w:p>
+    <w:p>
+      <w:r>
         <w:t xml:space="preserve">        },</w:t>
       </w:r>
     </w:p>
@@ -3484,27 +4475,32 @@
     </w:p>
     <w:p>
       <w:r>
-        <w:t xml:space="preserve">            "ID": "3",</w:t>
-      </w:r>
-    </w:p>
-    <w:p>
-      <w:r>
-        <w:t xml:space="preserve">            "T": "rser sdf",</w:t>
-      </w:r>
-    </w:p>
-    <w:p>
-      <w:r>
-        <w:t xml:space="preserve">            "I": "http://smartcoderslab.com/info-media/admin/gallery/add",</w:t>
-      </w:r>
-    </w:p>
-    <w:p>
-      <w:r>
-        <w:t xml:space="preserve">            "D": "rewrer sdfdsf",</w:t>
-      </w:r>
-    </w:p>
-    <w:p>
-      <w:r>
-        <w:t xml:space="preserve">            "DT": "2018-08-24 11:57:00"</w:t>
+        <w:t xml:space="preserve">            "ID": "1",</w:t>
+      </w:r>
+    </w:p>
+    <w:p>
+      <w:r>
+        <w:t xml:space="preserve">            "T": "werwer",</w:t>
+      </w:r>
+    </w:p>
+    <w:p>
+      <w:r>
+        <w:t xml:space="preserve">            "SQ": "dfd dsfdf",</w:t>
+      </w:r>
+    </w:p>
+    <w:p>
+      <w:r>
+        <w:t xml:space="preserve">            "STN": "1",</w:t>
+      </w:r>
+    </w:p>
+    <w:p>
+      <w:r>
+        <w:t xml:space="preserve">            "DT": "2018-08-08 16:54:08",</w:t>
+      </w:r>
+    </w:p>
+    <w:p>
+      <w:r>
+        <w:t xml:space="preserve">            "AST": "1"</w:t>
       </w:r>
     </w:p>
     <w:p>
@@ -3544,17 +4540,12 @@
     </w:p>
     <w:p>
       <w:r>
-        <w:t xml:space="preserve">    "success": 2,</w:t>
-      </w:r>
-    </w:p>
-    <w:p>
-      <w:r>
-        <w:t xml:space="preserve">    "message": "Sorry! Your current session has been expired. Please login to continue",</w:t>
-      </w:r>
-    </w:p>
-    <w:p>
-      <w:r>
-        <w:t xml:space="preserve">    "current_date": "2017-07-06"</w:t>
+        <w:t xml:space="preserve">    "ST": 2,</w:t>
+      </w:r>
+    </w:p>
+    <w:p>
+      <w:r>
+        <w:t xml:space="preserve">    "MSG": "Token Expired"</w:t>
       </w:r>
     </w:p>
     <w:p>
@@ -3584,15 +4575,244 @@
     </w:p>
     <w:p>
       <w:r>
-        <w:t xml:space="preserve">    "st": 0,</w:t>
-      </w:r>
-    </w:p>
-    <w:p>
-      <w:r>
-        <w:t xml:space="preserve">    "msg": "authorization not matched"</w:t>
-      </w:r>
-    </w:p>
-    <w:p>
+        <w:t xml:space="preserve">    "ST": 0,</w:t>
+      </w:r>
+    </w:p>
+    <w:p>
+      <w:r>
+        <w:t xml:space="preserve">    "MSG": "authorization required"</w:t>
+      </w:r>
+    </w:p>
+    <w:p>
+      <w:r>
+        <w:t>}</w:t>
+      </w:r>
+    </w:p>
+    <w:p>
+      <w:pPr>
+        <w:rPr>
+          <w:rStyle w:val="zw-portion"/>
+          <w:iCs/>
+          <w:color w:val="000000"/>
+        </w:rPr>
+      </w:pPr>
+      <w:r>
+        <w:rPr>
+          <w:rStyle w:val="zw-portion"/>
+          <w:iCs/>
+          <w:color w:val="000000"/>
+        </w:rPr>
+        <w:t>{</w:t>
+      </w:r>
+    </w:p>
+    <w:p>
+      <w:pPr>
+        <w:rPr>
+          <w:rStyle w:val="zw-portion"/>
+          <w:iCs/>
+          <w:color w:val="000000"/>
+        </w:rPr>
+      </w:pPr>
+      <w:r>
+        <w:rPr>
+          <w:rStyle w:val="zw-portion"/>
+          <w:iCs/>
+          <w:color w:val="000000"/>
+        </w:rPr>
+        <w:t xml:space="preserve">    "ST": 0,</w:t>
+      </w:r>
+    </w:p>
+    <w:p>
+      <w:pPr>
+        <w:rPr>
+          <w:rStyle w:val="zw-portion"/>
+          <w:iCs/>
+          <w:color w:val="000000"/>
+        </w:rPr>
+      </w:pPr>
+      <w:r>
+        <w:rPr>
+          <w:rStyle w:val="zw-portion"/>
+          <w:iCs/>
+          <w:color w:val="000000"/>
+        </w:rPr>
+        <w:t xml:space="preserve">    "MSG": "authorization not matched"</w:t>
+      </w:r>
+    </w:p>
+    <w:p>
+      <w:pPr>
+        <w:rPr>
+          <w:rStyle w:val="zw-portion"/>
+          <w:iCs/>
+          <w:color w:val="000000"/>
+        </w:rPr>
+      </w:pPr>
+      <w:r>
+        <w:rPr>
+          <w:rStyle w:val="zw-portion"/>
+          <w:iCs/>
+          <w:color w:val="000000"/>
+        </w:rPr>
+        <w:t>}</w:t>
+      </w:r>
+    </w:p>
+    <w:p>
+      <w:pPr>
+        <w:pStyle w:val="Title"/>
+      </w:pPr>
+      <w:r>
+        <w:lastRenderedPageBreak/>
+        <w:t>Reset Password OTP Request</w:t>
+      </w:r>
+    </w:p>
+    <w:p>
+      <w:pPr>
+        <w:pStyle w:val="Subtitle"/>
+      </w:pPr>
+      <w:r>
+        <w:t>URL</w:t>
+      </w:r>
+    </w:p>
+    <w:p>
+      <w:pPr>
+        <w:pStyle w:val="Subtitle"/>
+        <w:rPr>
+          <w:rStyle w:val="InternetLink"/>
+          <w:rFonts w:asciiTheme="majorHAnsi" w:hAnsiTheme="majorHAnsi"/>
+          <w:i w:val="0"/>
+          <w:iCs w:val="0"/>
+          <w:color w:val="000000"/>
+          <w:u w:val="none"/>
+        </w:rPr>
+      </w:pPr>
+      <w:r>
+        <w:tab/>
+      </w:r>
+      <w:r>
+        <w:rPr>
+          <w:rFonts w:asciiTheme="majorHAnsi" w:hAnsiTheme="majorHAnsi"/>
+          <w:color w:val="505050"/>
+          <w:shd w:val="clear" w:color="auto" w:fill="FAFAFA"/>
+        </w:rPr>
+        <w:t>http://smartcoderslab.com/info-media/</w:t>
+      </w:r>
+      <w:r>
+        <w:rPr>
+          <w:rFonts w:asciiTheme="majorHAnsi" w:hAnsiTheme="majorHAnsi"/>
+          <w:color w:val="505050"/>
+          <w:shd w:val="clear" w:color="auto" w:fill="FAFAFA"/>
+        </w:rPr>
+        <w:t>webservice/</w:t>
+      </w:r>
+      <w:r>
+        <w:rPr>
+          <w:rFonts w:asciiTheme="majorHAnsi" w:hAnsiTheme="majorHAnsi"/>
+          <w:color w:val="505050"/>
+          <w:shd w:val="clear" w:color="auto" w:fill="FAFAFA"/>
+        </w:rPr>
+        <w:t>forgot-password</w:t>
+      </w:r>
+    </w:p>
+    <w:p>
+      <w:pPr>
+        <w:pStyle w:val="Subtitle"/>
+      </w:pPr>
+      <w:r>
+        <w:t>Params</w:t>
+      </w:r>
+    </w:p>
+    <w:p>
+      <w:r>
+        <w:tab/>
+        <w:t>mail:testing@gmail.com</w:t>
+      </w:r>
+    </w:p>
+    <w:p>
+      <w:pPr>
+        <w:pStyle w:val="Subtitle"/>
+      </w:pPr>
+      <w:r>
+        <w:t>Login Output</w:t>
+      </w:r>
+    </w:p>
+    <w:p>
+      <w:pPr>
+        <w:rPr>
+          <w:i/>
+          <w:iCs/>
+        </w:rPr>
+      </w:pPr>
+      <w:r>
+        <w:rPr>
+          <w:i/>
+          <w:iCs/>
+        </w:rPr>
+        <w:t>if Success...</w:t>
+      </w:r>
+    </w:p>
+    <w:p>
+      <w:r>
+        <w:t>{</w:t>
+      </w:r>
+    </w:p>
+    <w:p>
+      <w:r>
+        <w:t xml:space="preserve">    "success": 1,</w:t>
+      </w:r>
+    </w:p>
+    <w:p>
+      <w:r>
+        <w:t xml:space="preserve">    "message": "Instructions has been sent to your email address for resetting password"</w:t>
+      </w:r>
+    </w:p>
+    <w:p>
+      <w:r>
+        <w:t>}</w:t>
+      </w:r>
+    </w:p>
+    <w:p>
+      <w:pPr>
+        <w:rPr>
+          <w:i/>
+          <w:iCs/>
+        </w:rPr>
+      </w:pPr>
+      <w:r>
+        <w:rPr>
+          <w:i/>
+          <w:iCs/>
+        </w:rPr>
+        <w:t>if validation error...</w:t>
+      </w:r>
+    </w:p>
+    <w:p>
+      <w:r>
+        <w:t>{</w:t>
+      </w:r>
+    </w:p>
+    <w:p>
+      <w:r>
+        <w:t xml:space="preserve">    "success": 0,</w:t>
+      </w:r>
+    </w:p>
+    <w:p>
+      <w:r>
+        <w:t xml:space="preserve">    "message": "Email ID does not exists",</w:t>
+      </w:r>
+    </w:p>
+    <w:p>
+      <w:r>
+        <w:t xml:space="preserve">    "current_date": "2018-08-08"</w:t>
+      </w:r>
+    </w:p>
+    <w:p>
+      <w:pPr>
+        <w:rPr>
+          <w:rStyle w:val="zw-portion"/>
+          <w:iCs/>
+          <w:color w:val="000000"/>
+        </w:rPr>
+      </w:pPr>
       <w:r>
         <w:t>}</w:t>
       </w:r>

</xml_diff>

<commit_message>
Verify Reset Password & Change Reset Password
</commit_message>
<xml_diff>
--- a/Info_Media_Service_Docs.docx
+++ b/Info_Media_Service_Docs.docx
@@ -4878,12 +4878,12 @@
     </w:p>
     <w:p>
       <w:r>
-        <w:t xml:space="preserve">    "success": 1,</w:t>
-      </w:r>
-    </w:p>
-    <w:p>
-      <w:r>
-        <w:t xml:space="preserve">    "message": "Instructions has been sent to your email address for resetting password"</w:t>
+        <w:t xml:space="preserve">    "ST": 1,</w:t>
+      </w:r>
+    </w:p>
+    <w:p>
+      <w:r>
+        <w:t xml:space="preserve">    "MSG": "Instructions has been sent to your email address for resetting password"</w:t>
       </w:r>
     </w:p>
     <w:p>
@@ -4913,31 +4913,438 @@
     </w:p>
     <w:p>
       <w:r>
-        <w:t xml:space="preserve">    "success": 0,</w:t>
-      </w:r>
-    </w:p>
-    <w:p>
-      <w:r>
-        <w:t xml:space="preserve">    "message": "Email ID does not exists",</w:t>
-      </w:r>
-    </w:p>
-    <w:p>
-      <w:r>
-        <w:t xml:space="preserve">    "current_date": "2018-08-08"</w:t>
-      </w:r>
-    </w:p>
-    <w:p>
-      <w:pPr>
-        <w:rPr>
-          <w:rStyle w:val="zw-portion"/>
-          <w:iCs/>
-          <w:color w:val="000000"/>
-        </w:rPr>
-      </w:pPr>
+        <w:t xml:space="preserve">    "ST": 0,</w:t>
+      </w:r>
+    </w:p>
+    <w:p>
+      <w:r>
+        <w:t xml:space="preserve">    "MSG": "Email ID does not exists"</w:t>
+      </w:r>
+    </w:p>
+    <w:p>
       <w:r>
         <w:t>}</w:t>
       </w:r>
     </w:p>
+    <w:p>
+      <w:pPr>
+        <w:rPr>
+          <w:rStyle w:val="zw-portion"/>
+          <w:iCs/>
+          <w:color w:val="000000"/>
+        </w:rPr>
+      </w:pPr>
+    </w:p>
+    <w:p>
+      <w:pPr>
+        <w:rPr>
+          <w:rStyle w:val="zw-portion"/>
+          <w:iCs/>
+          <w:color w:val="000000"/>
+        </w:rPr>
+      </w:pPr>
+    </w:p>
+    <w:p>
+      <w:pPr>
+        <w:rPr>
+          <w:rStyle w:val="zw-portion"/>
+          <w:iCs/>
+          <w:color w:val="000000"/>
+        </w:rPr>
+      </w:pPr>
+    </w:p>
+    <w:p/>
+    <w:p>
+      <w:pPr>
+        <w:pStyle w:val="Title"/>
+      </w:pPr>
+      <w:r>
+        <w:lastRenderedPageBreak/>
+        <w:t>16) OTP Verify Reset Password</w:t>
+      </w:r>
+    </w:p>
+    <w:p>
+      <w:pPr>
+        <w:pStyle w:val="Subtitle"/>
+      </w:pPr>
+      <w:r>
+        <w:t>URL</w:t>
+      </w:r>
+    </w:p>
+    <w:p>
+      <w:pPr>
+        <w:pStyle w:val="Subtitle"/>
+        <w:rPr>
+          <w:rStyle w:val="InternetLink"/>
+          <w:rFonts w:asciiTheme="majorHAnsi" w:hAnsiTheme="majorHAnsi"/>
+          <w:i w:val="0"/>
+          <w:iCs w:val="0"/>
+          <w:color w:val="000000"/>
+          <w:u w:val="none"/>
+        </w:rPr>
+      </w:pPr>
+      <w:r>
+        <w:tab/>
+      </w:r>
+      <w:r>
+        <w:rPr>
+          <w:rFonts w:asciiTheme="majorHAnsi" w:hAnsiTheme="majorHAnsi"/>
+          <w:color w:val="505050"/>
+          <w:shd w:val="clear" w:color="auto" w:fill="FAFAFA"/>
+        </w:rPr>
+        <w:t>http://smartcoderslab.com/info-media/</w:t>
+      </w:r>
+      <w:r>
+        <w:rPr>
+          <w:rFonts w:asciiTheme="majorHAnsi" w:hAnsiTheme="majorHAnsi"/>
+          <w:color w:val="505050"/>
+          <w:shd w:val="clear" w:color="auto" w:fill="FAFAFA"/>
+        </w:rPr>
+        <w:t>webservice/</w:t>
+      </w:r>
+      <w:r>
+        <w:rPr>
+          <w:rFonts w:asciiTheme="majorHAnsi" w:hAnsiTheme="majorHAnsi"/>
+          <w:color w:val="505050"/>
+          <w:shd w:val="clear" w:color="auto" w:fill="FAFAFA"/>
+        </w:rPr>
+        <w:t>verify_reset_password</w:t>
+      </w:r>
+    </w:p>
+    <w:p>
+      <w:pPr>
+        <w:pStyle w:val="Subtitle"/>
+      </w:pPr>
+      <w:r>
+        <w:t>Params</w:t>
+      </w:r>
+    </w:p>
+    <w:p>
+      <w:r>
+        <w:tab/>
+        <w:t>mail:test@gmail.com</w:t>
+      </w:r>
+    </w:p>
+    <w:p>
+      <w:pPr>
+        <w:ind w:firstLine="720"/>
+      </w:pPr>
+      <w:r>
+        <w:t>otp:713902</w:t>
+      </w:r>
+    </w:p>
+    <w:p>
+      <w:pPr>
+        <w:pStyle w:val="Subtitle"/>
+      </w:pPr>
+      <w:r>
+        <w:t>Login Output</w:t>
+      </w:r>
+    </w:p>
+    <w:p>
+      <w:pPr>
+        <w:rPr>
+          <w:i/>
+          <w:iCs/>
+        </w:rPr>
+      </w:pPr>
+      <w:r>
+        <w:rPr>
+          <w:i/>
+          <w:iCs/>
+        </w:rPr>
+        <w:t>if Success...</w:t>
+      </w:r>
+    </w:p>
+    <w:p>
+      <w:r>
+        <w:t>{</w:t>
+      </w:r>
+    </w:p>
+    <w:p>
+      <w:r>
+        <w:t xml:space="preserve">    "ST": 1,</w:t>
+      </w:r>
+    </w:p>
+    <w:p>
+      <w:r>
+        <w:t xml:space="preserve">    "</w:t>
+      </w:r>
+      <w:r>
+        <w:t>MSG</w:t>
+      </w:r>
+      <w:r>
+        <w:t>": "OTP verified successfully."</w:t>
+      </w:r>
+    </w:p>
+    <w:p>
+      <w:r>
+        <w:t>}</w:t>
+      </w:r>
+    </w:p>
+    <w:p>
+      <w:pPr>
+        <w:rPr>
+          <w:i/>
+          <w:iCs/>
+        </w:rPr>
+      </w:pPr>
+      <w:r>
+        <w:rPr>
+          <w:i/>
+          <w:iCs/>
+        </w:rPr>
+        <w:t>if validation error...</w:t>
+      </w:r>
+    </w:p>
+    <w:p>
+      <w:r>
+        <w:t>{</w:t>
+      </w:r>
+    </w:p>
+    <w:p>
+      <w:r>
+        <w:t xml:space="preserve">    "ST": 0,</w:t>
+      </w:r>
+    </w:p>
+    <w:p>
+      <w:r>
+        <w:t xml:space="preserve">    "MSG": "validation error",</w:t>
+      </w:r>
+    </w:p>
+    <w:p>
+      <w:r>
+        <w:t xml:space="preserve">    "errors": {</w:t>
+      </w:r>
+    </w:p>
+    <w:p>
+      <w:r>
+        <w:t xml:space="preserve">        "mail": "Please enter the email",</w:t>
+      </w:r>
+    </w:p>
+    <w:p>
+      <w:r>
+        <w:t xml:space="preserve">        "otp": "Please enter the OTP"</w:t>
+      </w:r>
+    </w:p>
+    <w:p>
+      <w:r>
+        <w:t xml:space="preserve">    }</w:t>
+      </w:r>
+    </w:p>
+    <w:p>
+      <w:r>
+        <w:t>}</w:t>
+      </w:r>
+    </w:p>
+    <w:p>
+      <w:pPr>
+        <w:rPr>
+          <w:rStyle w:val="zw-portion"/>
+          <w:iCs/>
+          <w:color w:val="000000"/>
+        </w:rPr>
+      </w:pPr>
+    </w:p>
+    <w:p>
+      <w:pPr>
+        <w:rPr>
+          <w:rStyle w:val="zw-portion"/>
+          <w:iCs/>
+          <w:color w:val="000000"/>
+        </w:rPr>
+      </w:pPr>
+    </w:p>
+    <w:p/>
+    <w:p/>
+    <w:p/>
+    <w:p>
+      <w:pPr>
+        <w:pStyle w:val="Title"/>
+      </w:pPr>
+      <w:r>
+        <w:lastRenderedPageBreak/>
+        <w:t>17) Reset Password</w:t>
+      </w:r>
+      <w:r>
+        <w:t xml:space="preserve"> </w:t>
+      </w:r>
+      <w:r>
+        <w:t>Request</w:t>
+      </w:r>
+    </w:p>
+    <w:p>
+      <w:pPr>
+        <w:pStyle w:val="Subtitle"/>
+      </w:pPr>
+      <w:r>
+        <w:t>URL</w:t>
+      </w:r>
+    </w:p>
+    <w:p>
+      <w:pPr>
+        <w:pStyle w:val="Subtitle"/>
+        <w:rPr>
+          <w:rStyle w:val="InternetLink"/>
+          <w:rFonts w:asciiTheme="majorHAnsi" w:hAnsiTheme="majorHAnsi"/>
+          <w:i w:val="0"/>
+          <w:iCs w:val="0"/>
+          <w:color w:val="000000"/>
+          <w:u w:val="none"/>
+        </w:rPr>
+      </w:pPr>
+      <w:r>
+        <w:tab/>
+      </w:r>
+      <w:r>
+        <w:rPr>
+          <w:rFonts w:asciiTheme="majorHAnsi" w:hAnsiTheme="majorHAnsi"/>
+          <w:color w:val="505050"/>
+          <w:shd w:val="clear" w:color="auto" w:fill="FAFAFA"/>
+        </w:rPr>
+        <w:t>http://smartcoderslab.com/info-media/</w:t>
+      </w:r>
+      <w:r>
+        <w:rPr>
+          <w:rFonts w:asciiTheme="majorHAnsi" w:hAnsiTheme="majorHAnsi"/>
+          <w:color w:val="505050"/>
+          <w:shd w:val="clear" w:color="auto" w:fill="FAFAFA"/>
+        </w:rPr>
+        <w:t>webservice/</w:t>
+      </w:r>
+      <w:r>
+        <w:rPr>
+          <w:rFonts w:asciiTheme="majorHAnsi" w:hAnsiTheme="majorHAnsi"/>
+          <w:color w:val="505050"/>
+          <w:shd w:val="clear" w:color="auto" w:fill="FAFAFA"/>
+        </w:rPr>
+        <w:t>action_reset_password</w:t>
+      </w:r>
+    </w:p>
+    <w:p>
+      <w:pPr>
+        <w:pStyle w:val="Subtitle"/>
+      </w:pPr>
+      <w:r>
+        <w:t>Params</w:t>
+      </w:r>
+    </w:p>
+    <w:p>
+      <w:r>
+        <w:tab/>
+      </w:r>
+      <w:r>
+        <w:t>mail:test@gmail.com</w:t>
+      </w:r>
+    </w:p>
+    <w:p>
+      <w:pPr>
+        <w:ind w:firstLine="720"/>
+      </w:pPr>
+      <w:r>
+        <w:t>pwd:Demo@123</w:t>
+      </w:r>
+    </w:p>
+    <w:p>
+      <w:pPr>
+        <w:pStyle w:val="Subtitle"/>
+      </w:pPr>
+      <w:r>
+        <w:t>Login Output</w:t>
+      </w:r>
+    </w:p>
+    <w:p>
+      <w:pPr>
+        <w:rPr>
+          <w:i/>
+          <w:iCs/>
+        </w:rPr>
+      </w:pPr>
+      <w:r>
+        <w:rPr>
+          <w:i/>
+          <w:iCs/>
+        </w:rPr>
+        <w:t>if Success...</w:t>
+      </w:r>
+    </w:p>
+    <w:p>
+      <w:r>
+        <w:t>{</w:t>
+      </w:r>
+    </w:p>
+    <w:p>
+      <w:r>
+        <w:t xml:space="preserve">    "ST": 1,</w:t>
+      </w:r>
+    </w:p>
+    <w:p>
+      <w:r>
+        <w:t xml:space="preserve">    "MSG": "Successfully changed reset password"</w:t>
+      </w:r>
+    </w:p>
+    <w:p>
+      <w:r>
+        <w:t>}</w:t>
+      </w:r>
+    </w:p>
+    <w:p>
+      <w:pPr>
+        <w:rPr>
+          <w:i/>
+          <w:iCs/>
+        </w:rPr>
+      </w:pPr>
+      <w:r>
+        <w:rPr>
+          <w:i/>
+          <w:iCs/>
+        </w:rPr>
+        <w:t>if validation error...</w:t>
+      </w:r>
+    </w:p>
+    <w:p>
+      <w:r>
+        <w:t>{</w:t>
+      </w:r>
+    </w:p>
+    <w:p>
+      <w:r>
+        <w:t xml:space="preserve">    "ST": 0,</w:t>
+      </w:r>
+    </w:p>
+    <w:p>
+      <w:r>
+        <w:t xml:space="preserve">    "MSG": "validation error",</w:t>
+      </w:r>
+    </w:p>
+    <w:p>
+      <w:r>
+        <w:t xml:space="preserve">    "errors": {</w:t>
+      </w:r>
+    </w:p>
+    <w:p>
+      <w:r>
+        <w:t xml:space="preserve">        "mail": "Please enter the email",</w:t>
+      </w:r>
+    </w:p>
+    <w:p>
+      <w:r>
+        <w:t xml:space="preserve">        "pwd": "Please enter the password"</w:t>
+      </w:r>
+    </w:p>
+    <w:p>
+      <w:r>
+        <w:t xml:space="preserve">    }</w:t>
+      </w:r>
+    </w:p>
+    <w:p>
+      <w:r>
+        <w:t>}</w:t>
+      </w:r>
+    </w:p>
+    <w:p/>
+    <w:p/>
     <w:p/>
     <w:p/>
     <w:p>

</xml_diff>

<commit_message>
add cource video count
</commit_message>
<xml_diff>
--- a/Info_Media_Service_Docs.docx
+++ b/Info_Media_Service_Docs.docx
@@ -7444,6 +7444,213 @@
       <w:proofErr w:type="spellEnd"/>
       <w:r>
         <w:t>&gt;Please enter the password"</w:t>
+      </w:r>
+    </w:p>
+    <w:p>
+      <w:r>
+        <w:t>}</w:t>
+      </w:r>
+    </w:p>
+    <w:p/>
+    <w:p>
+      <w:pPr>
+        <w:pStyle w:val="Title"/>
+      </w:pPr>
+      <w:r>
+        <w:t>18) Add View Count (</w:t>
+      </w:r>
+      <w:proofErr w:type="spellStart"/>
+      <w:r>
+        <w:t>Cource</w:t>
+      </w:r>
+      <w:proofErr w:type="spellEnd"/>
+      <w:r>
+        <w:t xml:space="preserve"> Video)</w:t>
+      </w:r>
+    </w:p>
+    <w:p>
+      <w:pPr>
+        <w:pStyle w:val="Subtitle"/>
+      </w:pPr>
+      <w:r>
+        <w:t>URL</w:t>
+      </w:r>
+    </w:p>
+    <w:p>
+      <w:pPr>
+        <w:pStyle w:val="Subtitle"/>
+        <w:rPr>
+          <w:rStyle w:val="InternetLink"/>
+          <w:rFonts w:asciiTheme="majorHAnsi" w:hAnsiTheme="majorHAnsi"/>
+          <w:i w:val="0"/>
+          <w:iCs w:val="0"/>
+          <w:color w:val="000000"/>
+          <w:u w:val="none"/>
+        </w:rPr>
+      </w:pPr>
+      <w:r>
+        <w:tab/>
+      </w:r>
+      <w:r>
+        <w:rPr>
+          <w:rFonts w:asciiTheme="majorHAnsi" w:hAnsiTheme="majorHAnsi"/>
+          <w:color w:val="505050"/>
+          <w:shd w:val="clear" w:color="auto" w:fill="FAFAFA"/>
+        </w:rPr>
+        <w:t>http://smartcoderslab.com/info-media/</w:t>
+      </w:r>
+      <w:r>
+        <w:rPr>
+          <w:rFonts w:asciiTheme="majorHAnsi" w:hAnsiTheme="majorHAnsi"/>
+          <w:color w:val="505050"/>
+          <w:shd w:val="clear" w:color="auto" w:fill="FAFAFA"/>
+        </w:rPr>
+        <w:t>webservice</w:t>
+      </w:r>
+      <w:r>
+        <w:rPr>
+          <w:rFonts w:asciiTheme="majorHAnsi" w:hAnsiTheme="majorHAnsi"/>
+          <w:color w:val="505050"/>
+          <w:shd w:val="clear" w:color="auto" w:fill="FAFAFA"/>
+        </w:rPr>
+        <w:t>/course-video/add-view-count</w:t>
+      </w:r>
+    </w:p>
+    <w:p>
+      <w:pPr>
+        <w:pStyle w:val="Subtitle"/>
+      </w:pPr>
+      <w:proofErr w:type="spellStart"/>
+      <w:r>
+        <w:t>Params</w:t>
+      </w:r>
+      <w:proofErr w:type="spellEnd"/>
+    </w:p>
+    <w:p>
+      <w:r>
+        <w:tab/>
+      </w:r>
+      <w:proofErr w:type="gramStart"/>
+      <w:r>
+        <w:t>id:</w:t>
+      </w:r>
+      <w:proofErr w:type="gramEnd"/>
+      <w:r>
+        <w:t>5</w:t>
+      </w:r>
+    </w:p>
+    <w:p>
+      <w:pPr>
+        <w:pStyle w:val="Subtitle"/>
+        <w:rPr>
+          <w:rFonts w:ascii="Calibri" w:hAnsi="Calibri"/>
+          <w:i w:val="0"/>
+          <w:iCs w:val="0"/>
+          <w:color w:val="00000A"/>
+          <w:spacing w:val="0"/>
+          <w:sz w:val="22"/>
+          <w:szCs w:val="22"/>
+        </w:rPr>
+      </w:pPr>
+    </w:p>
+    <w:p>
+      <w:pPr>
+        <w:pStyle w:val="Subtitle"/>
+      </w:pPr>
+      <w:r>
+        <w:lastRenderedPageBreak/>
+        <w:t>Header</w:t>
+      </w:r>
+    </w:p>
+    <w:p>
+      <w:pPr>
+        <w:rPr>
+          <w:rFonts w:asciiTheme="majorHAnsi" w:hAnsiTheme="majorHAnsi"/>
+          <w:sz w:val="24"/>
+          <w:szCs w:val="24"/>
+        </w:rPr>
+      </w:pPr>
+      <w:r>
+        <w:tab/>
+      </w:r>
+      <w:proofErr w:type="gramStart"/>
+      <w:r>
+        <w:rPr>
+          <w:rFonts w:asciiTheme="majorHAnsi" w:hAnsiTheme="majorHAnsi"/>
+          <w:color w:val="505050"/>
+          <w:sz w:val="24"/>
+          <w:szCs w:val="24"/>
+          <w:shd w:val="clear" w:color="auto" w:fill="FFFFFF"/>
+        </w:rPr>
+        <w:t>a</w:t>
+      </w:r>
+      <w:r>
+        <w:rPr>
+          <w:rFonts w:asciiTheme="majorHAnsi" w:hAnsiTheme="majorHAnsi"/>
+          <w:color w:val="505050"/>
+          <w:sz w:val="24"/>
+          <w:szCs w:val="24"/>
+          <w:shd w:val="clear" w:color="auto" w:fill="FFFFFF"/>
+        </w:rPr>
+        <w:t>uthorization</w:t>
+      </w:r>
+      <w:proofErr w:type="gramEnd"/>
+      <w:r>
+        <w:rPr>
+          <w:rFonts w:asciiTheme="majorHAnsi" w:hAnsiTheme="majorHAnsi"/>
+          <w:color w:val="505050"/>
+          <w:sz w:val="24"/>
+          <w:szCs w:val="24"/>
+          <w:shd w:val="clear" w:color="auto" w:fill="FFFFFF"/>
+        </w:rPr>
+        <w:t>: 739fff79a51c452116f070200247b1a8</w:t>
+      </w:r>
+    </w:p>
+    <w:p>
+      <w:pPr>
+        <w:pStyle w:val="Subtitle"/>
+      </w:pPr>
+      <w:r>
+        <w:t>Login Output</w:t>
+      </w:r>
+    </w:p>
+    <w:p>
+      <w:pPr>
+        <w:rPr>
+          <w:i/>
+          <w:iCs/>
+        </w:rPr>
+      </w:pPr>
+      <w:proofErr w:type="gramStart"/>
+      <w:r>
+        <w:rPr>
+          <w:i/>
+          <w:iCs/>
+        </w:rPr>
+        <w:t>if</w:t>
+      </w:r>
+      <w:proofErr w:type="gramEnd"/>
+      <w:r>
+        <w:rPr>
+          <w:i/>
+          <w:iCs/>
+        </w:rPr>
+        <w:t xml:space="preserve"> Success...</w:t>
+      </w:r>
+    </w:p>
+    <w:p>
+      <w:r>
+        <w:t>{</w:t>
+      </w:r>
+    </w:p>
+    <w:p>
+      <w:r>
+        <w:t xml:space="preserve">    "ST": 1,</w:t>
+      </w:r>
+    </w:p>
+    <w:p>
+      <w:r>
+        <w:t xml:space="preserve">    "MSG": "success"</w:t>
       </w:r>
     </w:p>
     <w:p>
@@ -7459,6 +7666,18 @@
     <w:p/>
     <w:p/>
     <w:p/>
+    <w:p/>
+    <w:p/>
+    <w:p/>
+    <w:p/>
+    <w:p/>
+    <w:p/>
+    <w:p/>
+    <w:p/>
+    <w:p/>
+    <w:p/>
+    <w:p/>
+    <w:p/>
     <w:p>
       <w:pPr>
         <w:pStyle w:val="Title"/>
@@ -7468,7 +7687,6 @@
         </w:numPr>
       </w:pPr>
       <w:r>
-        <w:lastRenderedPageBreak/>
         <w:t>Countries</w:t>
       </w:r>
     </w:p>
@@ -7779,6 +7997,7 @@
     </w:p>
     <w:p>
       <w:r>
+        <w:lastRenderedPageBreak/>
         <w:t xml:space="preserve">    "</w:t>
       </w:r>
       <w:proofErr w:type="spellStart"/>
@@ -7794,7 +8013,6 @@
     </w:p>
     <w:p>
       <w:r>
-        <w:lastRenderedPageBreak/>
         <w:t xml:space="preserve">    "</w:t>
       </w:r>
       <w:proofErr w:type="spellStart"/>

</xml_diff>